<commit_message>
motor control for fisher and paykel
</commit_message>
<xml_diff>
--- a/2018/aaaQuestionnaire (013).docx
+++ b/2018/aaaQuestionnaire (013).docx
@@ -269,6 +269,19 @@
           <w:lang w:val="en-US"/>
         </w:rPr>
       </w:pPr>
+      <w:r>
+        <w:rPr>
+          <w:lang w:val="en-US"/>
+        </w:rPr>
+        <w:t>Yes</w:t>
+      </w:r>
+    </w:p>
+    <w:p>
+      <w:pPr>
+        <w:rPr>
+          <w:lang w:val="en-US"/>
+        </w:rPr>
+      </w:pPr>
     </w:p>
     <w:p>
       <w:pPr>
@@ -293,330 +306,545 @@
         <w:rPr>
           <w:lang w:val="en-US"/>
         </w:rPr>
-        <w:t>Yes, but after one</w:t>
+        <w:t>Yes, but after one year</w:t>
+      </w:r>
+    </w:p>
+    <w:p>
+      <w:pPr>
+        <w:rPr>
+          <w:lang w:val="en-US"/>
+        </w:rPr>
+      </w:pPr>
+    </w:p>
+    <w:p>
+      <w:pPr>
+        <w:rPr>
+          <w:lang w:val="en-US"/>
+        </w:rPr>
+      </w:pPr>
+      <w:r>
+        <w:rPr>
+          <w:lang w:val="en-US"/>
+        </w:rPr>
+        <w:t>What are the key areas you are looking for in your next position</w:t>
+      </w:r>
+      <w:r>
+        <w:rPr>
+          <w:lang w:val="en-US"/>
+        </w:rPr>
+        <w:t xml:space="preserve"> </w:t>
+      </w:r>
+      <w:proofErr w:type="spellStart"/>
+      <w:r>
+        <w:rPr>
+          <w:lang w:val="en-US"/>
+        </w:rPr>
+        <w:t>e</w:t>
+      </w:r>
+      <w:r>
+        <w:rPr>
+          <w:lang w:val="en-US"/>
+        </w:rPr>
+        <w:t>g</w:t>
+      </w:r>
+      <w:proofErr w:type="spellEnd"/>
+      <w:r>
+        <w:rPr>
+          <w:lang w:val="en-US"/>
+        </w:rPr>
+        <w:t xml:space="preserve"> technical environment, culture, benefits?</w:t>
+      </w:r>
+    </w:p>
+    <w:p>
+      <w:pPr>
+        <w:rPr>
+          <w:lang w:val="en-US"/>
+        </w:rPr>
+      </w:pPr>
+      <w:r>
+        <w:rPr>
+          <w:lang w:val="en-US"/>
+        </w:rPr>
+        <w:t>Technical aspects and challenges; doing something new and high-tech</w:t>
+      </w:r>
+    </w:p>
+    <w:p>
+      <w:pPr>
+        <w:rPr>
+          <w:lang w:val="en-US"/>
+        </w:rPr>
+      </w:pPr>
+      <w:r>
+        <w:rPr>
+          <w:lang w:val="en-US"/>
+        </w:rPr>
+        <w:t>A happy and friendly environment</w:t>
+      </w:r>
+    </w:p>
+    <w:p>
+      <w:pPr>
+        <w:rPr>
+          <w:lang w:val="en-US"/>
+        </w:rPr>
+      </w:pPr>
+    </w:p>
+    <w:p>
+      <w:pPr>
+        <w:rPr>
+          <w:lang w:val="en-US"/>
+        </w:rPr>
+      </w:pPr>
+      <w:r>
+        <w:rPr>
+          <w:lang w:val="en-US"/>
+        </w:rPr>
+        <w:t>What are your career aspirations?</w:t>
+      </w:r>
+    </w:p>
+    <w:p>
+      <w:pPr>
+        <w:rPr>
+          <w:lang w:val="en-US"/>
+        </w:rPr>
+      </w:pPr>
+      <w:r>
+        <w:rPr>
+          <w:lang w:val="en-US"/>
+        </w:rPr>
+        <w:t>Doing something that few people are able to do, and that is really needed</w:t>
+      </w:r>
+    </w:p>
+    <w:p>
+      <w:pPr>
+        <w:rPr>
+          <w:lang w:val="en-US"/>
+        </w:rPr>
+      </w:pPr>
+      <w:r>
+        <w:rPr>
+          <w:lang w:val="en-US"/>
+        </w:rPr>
+        <w:t>Continue to do so until very end of my career; and that implies continues growth</w:t>
+      </w:r>
+    </w:p>
+    <w:p>
+      <w:pPr>
+        <w:rPr>
+          <w:lang w:val="en-US"/>
+        </w:rPr>
+      </w:pPr>
+      <w:r>
+        <w:rPr>
+          <w:lang w:val="en-US"/>
+        </w:rPr>
+        <w:t xml:space="preserve"> </w:t>
+      </w:r>
+    </w:p>
+    <w:p>
+      <w:pPr>
+        <w:rPr>
+          <w:lang w:val="en-US"/>
+        </w:rPr>
+      </w:pPr>
+      <w:r>
+        <w:rPr>
+          <w:lang w:val="en-US"/>
+        </w:rPr>
+        <w:lastRenderedPageBreak/>
+        <w:t xml:space="preserve">What are your </w:t>
+      </w:r>
+      <w:r>
+        <w:rPr>
+          <w:lang w:val="en-US"/>
+        </w:rPr>
+        <w:t xml:space="preserve">skill </w:t>
+      </w:r>
+      <w:r>
+        <w:rPr>
+          <w:lang w:val="en-US"/>
+        </w:rPr>
+        <w:t>strengths?</w:t>
+      </w:r>
+      <w:r>
+        <w:rPr>
+          <w:lang w:val="en-US"/>
+        </w:rPr>
+        <w:t xml:space="preserve"> What benefit can you bring to your next employer?</w:t>
+      </w:r>
+    </w:p>
+    <w:p>
+      <w:pPr>
+        <w:rPr>
+          <w:lang w:val="en-US"/>
+        </w:rPr>
+      </w:pPr>
+      <w:r>
+        <w:rPr>
+          <w:lang w:val="en-US"/>
+        </w:rPr>
+        <w:t>The very first one, problem solving; finding solutions, designing algorithms</w:t>
+      </w:r>
+    </w:p>
+    <w:p>
+      <w:pPr>
+        <w:rPr>
+          <w:lang w:val="en-US"/>
+        </w:rPr>
+      </w:pPr>
+      <w:proofErr w:type="gramStart"/>
+      <w:r>
+        <w:rPr>
+          <w:lang w:val="en-US"/>
+        </w:rPr>
+        <w:t>Debugging and fault finding; where</w:t>
+      </w:r>
+      <w:r>
+        <w:rPr>
+          <w:lang w:val="en-US"/>
+        </w:rPr>
+        <w:t xml:space="preserve"> </w:t>
+      </w:r>
+      <w:r>
+        <w:rPr>
+          <w:lang w:val="en-US"/>
+        </w:rPr>
+        <w:t>ever the bug is.</w:t>
+      </w:r>
+      <w:proofErr w:type="gramEnd"/>
+      <w:r>
+        <w:rPr>
+          <w:lang w:val="en-US"/>
+        </w:rPr>
+        <w:t xml:space="preserve"> </w:t>
+      </w:r>
+      <w:proofErr w:type="gramStart"/>
+      <w:r>
+        <w:rPr>
+          <w:lang w:val="en-US"/>
+        </w:rPr>
+        <w:t>Either in SW, HW or the system.</w:t>
+      </w:r>
+      <w:proofErr w:type="gramEnd"/>
+    </w:p>
+    <w:p>
+      <w:pPr>
+        <w:rPr>
+          <w:lang w:val="en-US"/>
+        </w:rPr>
+      </w:pPr>
+    </w:p>
+    <w:p>
+      <w:pPr>
+        <w:rPr>
+          <w:lang w:val="en-US"/>
+        </w:rPr>
+      </w:pPr>
+      <w:r>
+        <w:rPr>
+          <w:lang w:val="en-US"/>
+        </w:rPr>
+        <w:t>What are your major achievements that you would like to let potential employers know about?</w:t>
+      </w:r>
+    </w:p>
+    <w:p>
+      <w:pPr>
+        <w:rPr>
+          <w:lang w:val="en-US"/>
+        </w:rPr>
+      </w:pPr>
+      <w:r>
+        <w:rPr>
+          <w:lang w:val="en-US"/>
+        </w:rPr>
+        <w:t>Designing and implementing a new world-class Spread-spectrum communication protocol with a very limited budget and time that proved the advantage of having knowledge over different areas.</w:t>
+      </w:r>
+    </w:p>
+    <w:p>
+      <w:pPr>
+        <w:rPr>
+          <w:lang w:val="en-US"/>
+        </w:rPr>
+      </w:pPr>
+    </w:p>
+    <w:p>
+      <w:pPr>
+        <w:rPr>
+          <w:lang w:val="en-US"/>
+        </w:rPr>
+      </w:pPr>
+      <w:r>
+        <w:rPr>
+          <w:lang w:val="en-US"/>
+        </w:rPr>
+        <w:t>What are your skill weaknesses</w:t>
+      </w:r>
+      <w:r>
+        <w:rPr>
+          <w:lang w:val="en-US"/>
+        </w:rPr>
+        <w:t xml:space="preserve"> / limitations</w:t>
+      </w:r>
+      <w:r>
+        <w:rPr>
+          <w:lang w:val="en-US"/>
+        </w:rPr>
+        <w:t>?</w:t>
+      </w:r>
+    </w:p>
+    <w:p>
+      <w:pPr>
+        <w:rPr>
+          <w:lang w:val="en-US"/>
+        </w:rPr>
+      </w:pPr>
+      <w:r>
+        <w:rPr>
+          <w:lang w:val="en-US"/>
+        </w:rPr>
+        <w:t>My experience in working with Linux is very limited and needs improvement. Although I have decent ability on working on legacy SW, working on poor written code is difficult for me.</w:t>
+      </w:r>
+    </w:p>
+    <w:p>
+      <w:pPr>
+        <w:rPr>
+          <w:lang w:val="en-US"/>
+        </w:rPr>
+      </w:pPr>
+    </w:p>
+    <w:p>
+      <w:pPr>
+        <w:rPr>
+          <w:lang w:val="en-US"/>
+        </w:rPr>
+      </w:pPr>
+      <w:r>
+        <w:rPr>
+          <w:lang w:val="en-US"/>
+        </w:rPr>
+        <w:t>Are you looking for contract or permanent employment?</w:t>
+      </w:r>
+    </w:p>
+    <w:p>
+      <w:pPr>
+        <w:rPr>
+          <w:lang w:val="en-US"/>
+        </w:rPr>
+      </w:pPr>
+      <w:proofErr w:type="gramStart"/>
+      <w:r>
+        <w:rPr>
+          <w:lang w:val="en-US"/>
+        </w:rPr>
+        <w:t>Both.</w:t>
+      </w:r>
+      <w:proofErr w:type="gramEnd"/>
+    </w:p>
+    <w:p>
+      <w:pPr>
+        <w:rPr>
+          <w:lang w:val="en-US"/>
+        </w:rPr>
+      </w:pPr>
+    </w:p>
+    <w:p>
+      <w:pPr>
+        <w:rPr>
+          <w:lang w:val="en-US"/>
+        </w:rPr>
+      </w:pPr>
+      <w:r>
+        <w:rPr>
+          <w:lang w:val="en-US"/>
+        </w:rPr>
+        <w:t>What is your availability to commence work (your time of notice and relocation)?</w:t>
+      </w:r>
+    </w:p>
+    <w:p>
+      <w:pPr>
+        <w:rPr>
+          <w:lang w:val="en-US"/>
+        </w:rPr>
+      </w:pPr>
+      <w:r>
+        <w:rPr>
+          <w:lang w:val="en-US"/>
+        </w:rPr>
+        <w:t>4 weeks. Under some circumstances it can be shorter.</w:t>
+      </w:r>
+    </w:p>
+    <w:p>
+      <w:pPr>
+        <w:rPr>
+          <w:lang w:val="en-US"/>
+        </w:rPr>
+      </w:pPr>
+    </w:p>
+    <w:p>
+      <w:pPr>
+        <w:rPr>
+          <w:lang w:val="en-US"/>
+        </w:rPr>
+      </w:pPr>
+      <w:r>
+        <w:rPr>
+          <w:lang w:val="en-US"/>
+        </w:rPr>
+        <w:t>Are you legally entitled to work in New Zealand? What is your visa status if you are not New Zealand resident or Citizen?</w:t>
+      </w:r>
+    </w:p>
+    <w:p>
+      <w:pPr>
+        <w:rPr>
+          <w:lang w:val="en-US"/>
+        </w:rPr>
+      </w:pPr>
+      <w:r>
+        <w:rPr>
+          <w:lang w:val="en-US"/>
+        </w:rPr>
+        <w:t>I am a permanent resident.</w:t>
+      </w:r>
+    </w:p>
+    <w:p>
+      <w:pPr>
+        <w:rPr>
+          <w:lang w:val="en-US"/>
+        </w:rPr>
+      </w:pPr>
+    </w:p>
+    <w:p>
+      <w:pPr>
+        <w:rPr>
+          <w:lang w:val="en-US"/>
+        </w:rPr>
+      </w:pPr>
+      <w:r>
+        <w:rPr>
+          <w:lang w:val="en-US"/>
+        </w:rPr>
+        <w:t>What is your income expectation?</w:t>
+      </w:r>
+      <w:r>
+        <w:rPr>
+          <w:lang w:val="en-US"/>
+        </w:rPr>
+        <w:t xml:space="preserve"> What is your salary bottom line?</w:t>
+      </w:r>
+    </w:p>
+    <w:p>
+      <w:pPr>
+        <w:rPr>
+          <w:lang w:val="en-US"/>
+        </w:rPr>
+      </w:pPr>
+      <w:r>
+        <w:rPr>
+          <w:lang w:val="en-US"/>
+        </w:rPr>
+        <w:t>Around $100k, not so strict though.</w:t>
+      </w:r>
+    </w:p>
+    <w:p>
+      <w:pPr>
+        <w:rPr>
+          <w:lang w:val="en-US"/>
+        </w:rPr>
+      </w:pPr>
+    </w:p>
+    <w:p>
+      <w:pPr>
+        <w:rPr>
+          <w:lang w:val="en-US"/>
+        </w:rPr>
+      </w:pPr>
+      <w:r>
+        <w:rPr>
+          <w:lang w:val="en-US"/>
+        </w:rPr>
+        <w:t xml:space="preserve">Have you applied for other positions and if so, where are you at with your </w:t>
+      </w:r>
+      <w:proofErr w:type="gramStart"/>
+      <w:r>
+        <w:rPr>
+          <w:lang w:val="en-US"/>
+        </w:rPr>
+        <w:t>applications,</w:t>
+      </w:r>
+      <w:proofErr w:type="gramEnd"/>
+      <w:r>
+        <w:rPr>
+          <w:lang w:val="en-US"/>
+        </w:rPr>
+        <w:t xml:space="preserve"> </w:t>
+      </w:r>
+      <w:proofErr w:type="spellStart"/>
+      <w:r>
+        <w:rPr>
+          <w:lang w:val="en-US"/>
+        </w:rPr>
+        <w:t>eg</w:t>
+      </w:r>
+      <w:proofErr w:type="spellEnd"/>
+      <w:r>
+        <w:rPr>
+          <w:lang w:val="en-US"/>
+        </w:rPr>
+        <w:t xml:space="preserve"> close to offer stage, had first interview or no applications? Are you likely to be accepting another offer soon and if so, what is your time frame for this?</w:t>
+      </w:r>
+    </w:p>
+    <w:p>
+      <w:pPr>
+        <w:rPr>
+          <w:lang w:val="en-US"/>
+        </w:rPr>
+      </w:pPr>
+      <w:r>
+        <w:rPr>
+          <w:lang w:val="en-US"/>
+        </w:rPr>
+        <w:t xml:space="preserve">I have just applied for a role in Apple. </w:t>
+      </w:r>
+      <w:proofErr w:type="gramStart"/>
+      <w:r>
+        <w:rPr>
+          <w:lang w:val="en-US"/>
+        </w:rPr>
+        <w:t>Still in the first stage.</w:t>
+      </w:r>
+      <w:proofErr w:type="gramEnd"/>
+    </w:p>
+    <w:p>
+      <w:pPr>
+        <w:rPr>
+          <w:lang w:val="en-US"/>
+        </w:rPr>
+      </w:pPr>
+    </w:p>
+    <w:p>
+      <w:pPr>
+        <w:rPr>
+          <w:b/>
+          <w:i/>
+          <w:lang w:val="en-US"/>
+        </w:rPr>
+      </w:pPr>
+      <w:r>
+        <w:rPr>
+          <w:b/>
+          <w:i/>
+          <w:lang w:val="en-US"/>
+        </w:rPr>
+        <w:t>Thank you for answering these questions. Your answers will help us to present you with suitable career opportunities and match roles to your requiremen</w:t>
       </w:r>
       <w:bookmarkStart w:id="0" w:name="_GoBack"/>
       <w:bookmarkEnd w:id="0"/>
       <w:r>
         <w:rPr>
-          <w:lang w:val="en-US"/>
-        </w:rPr>
-        <w:t xml:space="preserve"> year</w:t>
-      </w:r>
-    </w:p>
-    <w:p>
-      <w:pPr>
-        <w:rPr>
-          <w:lang w:val="en-US"/>
-        </w:rPr>
-      </w:pPr>
-    </w:p>
-    <w:p>
-      <w:pPr>
-        <w:rPr>
-          <w:lang w:val="en-US"/>
-        </w:rPr>
-      </w:pPr>
-      <w:r>
-        <w:rPr>
-          <w:lang w:val="en-US"/>
-        </w:rPr>
-        <w:t>What are the key areas you are looking for in your next position</w:t>
-      </w:r>
-      <w:r>
-        <w:rPr>
-          <w:lang w:val="en-US"/>
-        </w:rPr>
-        <w:t xml:space="preserve"> </w:t>
-      </w:r>
-      <w:proofErr w:type="spellStart"/>
-      <w:r>
-        <w:rPr>
-          <w:lang w:val="en-US"/>
-        </w:rPr>
-        <w:t>e</w:t>
-      </w:r>
-      <w:r>
-        <w:rPr>
-          <w:lang w:val="en-US"/>
-        </w:rPr>
-        <w:t>g</w:t>
-      </w:r>
-      <w:proofErr w:type="spellEnd"/>
-      <w:r>
-        <w:rPr>
-          <w:lang w:val="en-US"/>
-        </w:rPr>
-        <w:t xml:space="preserve"> technical environment, culture, benefits?</w:t>
-      </w:r>
-    </w:p>
-    <w:p>
-      <w:pPr>
-        <w:rPr>
-          <w:lang w:val="en-US"/>
-        </w:rPr>
-      </w:pPr>
-      <w:r>
-        <w:rPr>
-          <w:lang w:val="en-US"/>
-        </w:rPr>
-        <w:t>What are your career aspirations?</w:t>
-      </w:r>
-    </w:p>
-    <w:p>
-      <w:pPr>
-        <w:rPr>
-          <w:lang w:val="en-US"/>
-        </w:rPr>
-      </w:pPr>
-    </w:p>
-    <w:p>
-      <w:pPr>
-        <w:rPr>
-          <w:lang w:val="en-US"/>
-        </w:rPr>
-      </w:pPr>
-      <w:r>
-        <w:rPr>
-          <w:lang w:val="en-US"/>
-        </w:rPr>
-        <w:t xml:space="preserve">What are your </w:t>
-      </w:r>
-      <w:r>
-        <w:rPr>
-          <w:lang w:val="en-US"/>
-        </w:rPr>
-        <w:t xml:space="preserve">skill </w:t>
-      </w:r>
-      <w:r>
-        <w:rPr>
-          <w:lang w:val="en-US"/>
-        </w:rPr>
-        <w:t>strengths?</w:t>
-      </w:r>
-      <w:r>
-        <w:rPr>
-          <w:lang w:val="en-US"/>
-        </w:rPr>
-        <w:t xml:space="preserve"> What benefit can you bring to your next employer?</w:t>
-      </w:r>
-    </w:p>
-    <w:p>
-      <w:pPr>
-        <w:rPr>
-          <w:lang w:val="en-US"/>
-        </w:rPr>
-      </w:pPr>
-    </w:p>
-    <w:p>
-      <w:pPr>
-        <w:rPr>
-          <w:lang w:val="en-US"/>
-        </w:rPr>
-      </w:pPr>
-      <w:r>
-        <w:rPr>
-          <w:lang w:val="en-US"/>
-        </w:rPr>
-        <w:t>What are your major achievements that you would like to let potential employers know about?</w:t>
-      </w:r>
-    </w:p>
-    <w:p>
-      <w:pPr>
-        <w:rPr>
-          <w:lang w:val="en-US"/>
-        </w:rPr>
-      </w:pPr>
-    </w:p>
-    <w:p>
-      <w:pPr>
-        <w:rPr>
-          <w:lang w:val="en-US"/>
-        </w:rPr>
-      </w:pPr>
-      <w:r>
-        <w:rPr>
-          <w:lang w:val="en-US"/>
-        </w:rPr>
-        <w:t>What are your skill weaknesses</w:t>
-      </w:r>
-      <w:r>
-        <w:rPr>
-          <w:lang w:val="en-US"/>
-        </w:rPr>
-        <w:t xml:space="preserve"> / limitations</w:t>
-      </w:r>
-      <w:r>
-        <w:rPr>
-          <w:lang w:val="en-US"/>
-        </w:rPr>
-        <w:t>?</w:t>
-      </w:r>
-    </w:p>
-    <w:p>
-      <w:pPr>
-        <w:rPr>
-          <w:lang w:val="en-US"/>
-        </w:rPr>
-      </w:pPr>
-    </w:p>
-    <w:p>
-      <w:pPr>
-        <w:rPr>
-          <w:lang w:val="en-US"/>
-        </w:rPr>
-      </w:pPr>
-      <w:r>
-        <w:rPr>
-          <w:lang w:val="en-US"/>
-        </w:rPr>
-        <w:lastRenderedPageBreak/>
-        <w:t>Are you looking for contract or permanent employment?</w:t>
-      </w:r>
-    </w:p>
-    <w:p>
-      <w:pPr>
-        <w:rPr>
-          <w:lang w:val="en-US"/>
-        </w:rPr>
-      </w:pPr>
-    </w:p>
-    <w:p>
-      <w:pPr>
-        <w:rPr>
-          <w:lang w:val="en-US"/>
-        </w:rPr>
-      </w:pPr>
-      <w:r>
-        <w:rPr>
-          <w:lang w:val="en-US"/>
-        </w:rPr>
-        <w:t>What is your availability to commence work (your time of notice and relocation)?</w:t>
-      </w:r>
-    </w:p>
-    <w:p>
-      <w:pPr>
-        <w:rPr>
-          <w:lang w:val="en-US"/>
-        </w:rPr>
-      </w:pPr>
-    </w:p>
-    <w:p>
-      <w:pPr>
-        <w:rPr>
-          <w:lang w:val="en-US"/>
-        </w:rPr>
-      </w:pPr>
-      <w:r>
-        <w:rPr>
-          <w:lang w:val="en-US"/>
-        </w:rPr>
-        <w:t>Are you legally entitled to work in New Zealand? What is your visa status if you are not New Zealand resident or Citizen?</w:t>
-      </w:r>
-    </w:p>
-    <w:p>
-      <w:pPr>
-        <w:rPr>
-          <w:lang w:val="en-US"/>
-        </w:rPr>
-      </w:pPr>
-    </w:p>
-    <w:p>
-      <w:pPr>
-        <w:rPr>
-          <w:lang w:val="en-US"/>
-        </w:rPr>
-      </w:pPr>
-      <w:r>
-        <w:rPr>
-          <w:lang w:val="en-US"/>
-        </w:rPr>
-        <w:t>What is your income expectation?</w:t>
-      </w:r>
-      <w:r>
-        <w:rPr>
-          <w:lang w:val="en-US"/>
-        </w:rPr>
-        <w:t xml:space="preserve"> What is your salary bottom line?</w:t>
-      </w:r>
-    </w:p>
-    <w:p>
-      <w:pPr>
-        <w:rPr>
-          <w:lang w:val="en-US"/>
-        </w:rPr>
-      </w:pPr>
-    </w:p>
-    <w:p>
-      <w:pPr>
-        <w:rPr>
-          <w:lang w:val="en-US"/>
-        </w:rPr>
-      </w:pPr>
-      <w:r>
-        <w:rPr>
-          <w:lang w:val="en-US"/>
-        </w:rPr>
-        <w:t xml:space="preserve">Have you applied for other positions and if so, where are you at with your </w:t>
-      </w:r>
-      <w:proofErr w:type="gramStart"/>
-      <w:r>
-        <w:rPr>
-          <w:lang w:val="en-US"/>
-        </w:rPr>
-        <w:t>applications,</w:t>
-      </w:r>
-      <w:proofErr w:type="gramEnd"/>
-      <w:r>
-        <w:rPr>
-          <w:lang w:val="en-US"/>
-        </w:rPr>
-        <w:t xml:space="preserve"> </w:t>
-      </w:r>
-      <w:proofErr w:type="spellStart"/>
-      <w:r>
-        <w:rPr>
-          <w:lang w:val="en-US"/>
-        </w:rPr>
-        <w:t>eg</w:t>
-      </w:r>
-      <w:proofErr w:type="spellEnd"/>
-      <w:r>
-        <w:rPr>
-          <w:lang w:val="en-US"/>
-        </w:rPr>
-        <w:t xml:space="preserve"> close to offer stage, had first interview or no applications? Are you likely to be accepting another offer soon and if so, what is your time frame for this?</w:t>
-      </w:r>
-    </w:p>
-    <w:p>
-      <w:pPr>
-        <w:rPr>
-          <w:lang w:val="en-US"/>
-        </w:rPr>
-      </w:pPr>
-    </w:p>
-    <w:p>
-      <w:pPr>
-        <w:rPr>
-          <w:lang w:val="en-US"/>
-        </w:rPr>
-      </w:pPr>
-    </w:p>
-    <w:p>
-      <w:pPr>
-        <w:rPr>
           <w:b/>
           <w:i/>
           <w:lang w:val="en-US"/>
         </w:rPr>
-      </w:pPr>
-      <w:r>
-        <w:rPr>
-          <w:b/>
-          <w:i/>
-          <w:lang w:val="en-US"/>
-        </w:rPr>
-        <w:t xml:space="preserve">Thank you for answering these questions. Your answers will help us to present you with suitable career opportunities and match roles to your requirements. </w:t>
+        <w:t xml:space="preserve">ts. </w:t>
       </w:r>
     </w:p>
     <w:sectPr>
@@ -1462,7 +1690,7 @@
   <a:extraClrSchemeLst/>
   <a:extLst>
     <a:ext uri="{05A4C25C-085E-4340-85A3-A5531E510DB2}">
-      <thm15:themeFamily xmlns:thm15="http://schemas.microsoft.com/office/thememl/2012/main" xmlns="" name="Office Theme" id="{62F939B6-93AF-4DB8-9C6B-D6C7DFDC589F}" vid="{4A3C46E8-61CC-4603-A589-7422A47A8E4A}"/>
+      <thm15:themeFamily xmlns="" xmlns:thm15="http://schemas.microsoft.com/office/thememl/2012/main" name="Office Theme" id="{62F939B6-93AF-4DB8-9C6B-D6C7DFDC589F}" vid="{4A3C46E8-61CC-4603-A589-7422A47A8E4A}"/>
     </a:ext>
   </a:extLst>
 </a:theme>

</xml_diff>